<commit_message>
added words on LDA model
</commit_message>
<xml_diff>
--- a/papers/dataset description/modelling/main_r.docx
+++ b/papers/dataset description/modelling/main_r.docx
@@ -1962,7 +1962,7 @@
       <w:r>
         <w:rPr>
           <w:rFonts w:ascii="Arial" w:hAnsi="Arial" w:cs="Arial"/>
-          <w:lang w:val="en-GB"/>
+          <w:noProof/>
         </w:rPr>
         <w:drawing>
           <wp:inline distT="0" distB="0" distL="0" distR="0" wp14:anchorId="3742F1F6" wp14:editId="7A210A10">
@@ -2127,7 +2127,7 @@
       <w:r>
         <w:rPr>
           <w:rFonts w:ascii="Arial" w:hAnsi="Arial" w:cs="Arial"/>
-          <w:lang w:val="en-GB"/>
+          <w:noProof/>
         </w:rPr>
         <w:drawing>
           <wp:inline distT="0" distB="0" distL="0" distR="0" wp14:anchorId="36AF2707" wp14:editId="07D64032">
@@ -2321,7 +2321,7 @@
       <w:r>
         <w:rPr>
           <w:rFonts w:ascii="Arial" w:hAnsi="Arial" w:cs="Arial"/>
-          <w:lang w:val="en-GB"/>
+          <w:noProof/>
         </w:rPr>
         <w:drawing>
           <wp:inline distT="0" distB="0" distL="0" distR="0" wp14:anchorId="103001F8" wp14:editId="45376AC2">
@@ -2952,7 +2952,7 @@
       <w:r>
         <w:rPr>
           <w:rFonts w:ascii="Arial" w:hAnsi="Arial" w:cs="Arial"/>
-          <w:lang w:val="en-GB"/>
+          <w:noProof/>
         </w:rPr>
         <w:drawing>
           <wp:inline distT="0" distB="0" distL="0" distR="0" wp14:anchorId="7CDBF7FC" wp14:editId="2A308098">
@@ -5219,7 +5219,7 @@
       <w:r>
         <w:rPr>
           <w:rFonts w:ascii="Arial" w:hAnsi="Arial" w:cs="Arial"/>
-          <w:lang w:val="en-GB"/>
+          <w:noProof/>
         </w:rPr>
         <w:lastRenderedPageBreak/>
         <w:drawing>
@@ -6133,7 +6133,7 @@
       <w:r>
         <w:rPr>
           <w:rFonts w:ascii="Arial" w:hAnsi="Arial" w:cs="Arial"/>
-          <w:lang w:val="en-GB"/>
+          <w:noProof/>
         </w:rPr>
         <w:drawing>
           <wp:inline distT="0" distB="0" distL="0" distR="0" wp14:anchorId="053B0AD2" wp14:editId="68602885">
@@ -6545,7 +6545,7 @@
       <w:r>
         <w:rPr>
           <w:rFonts w:ascii="Arial" w:hAnsi="Arial" w:cs="Arial"/>
-          <w:lang w:val="en-GB"/>
+          <w:noProof/>
         </w:rPr>
         <w:drawing>
           <wp:inline distT="0" distB="0" distL="0" distR="0" wp14:anchorId="1F048ACA" wp14:editId="3AA97A90">
@@ -6617,31 +6617,40 @@
     </w:p>
     <w:p>
       <w:pPr>
-        <w:shd w:val="clear" w:color="auto" w:fill="1E1E1E"/>
-        <w:spacing w:after="0" w:line="360" w:lineRule="auto"/>
-        <w:jc w:val="both"/>
-        <w:rPr>
-          <w:rFonts w:ascii="Arial" w:eastAsia="Times New Roman" w:hAnsi="Arial" w:cs="Arial"/>
-          <w:color w:val="D4D4D4"/>
-        </w:rPr>
-      </w:pPr>
-    </w:p>
-    <w:p>
-      <w:pPr>
-        <w:shd w:val="clear" w:color="auto" w:fill="1E1E1E"/>
-        <w:spacing w:after="0" w:line="360" w:lineRule="auto"/>
-        <w:jc w:val="both"/>
-        <w:rPr>
-          <w:rFonts w:ascii="Arial" w:eastAsia="Times New Roman" w:hAnsi="Arial" w:cs="Arial"/>
-          <w:color w:val="D4D4D4"/>
-        </w:rPr>
-      </w:pPr>
-      <w:r>
-        <w:rPr>
-          <w:rFonts w:ascii="Arial" w:eastAsia="Times New Roman" w:hAnsi="Arial" w:cs="Arial"/>
-          <w:color w:val="D4D4D4"/>
-        </w:rPr>
-        <w:lastRenderedPageBreak/>
+        <w:spacing w:line="360" w:lineRule="auto"/>
+        <w:jc w:val="both"/>
+        <w:rPr>
+          <w:rFonts w:ascii="Arial" w:hAnsi="Arial" w:cs="Arial"/>
+          <w:lang w:val="en-GB"/>
+        </w:rPr>
+      </w:pPr>
+    </w:p>
+    <w:p>
+      <w:pPr>
+        <w:shd w:val="clear" w:color="auto" w:fill="1E1E1E"/>
+        <w:spacing w:after="0" w:line="360" w:lineRule="auto"/>
+        <w:jc w:val="both"/>
+        <w:rPr>
+          <w:rFonts w:ascii="Arial" w:eastAsia="Times New Roman" w:hAnsi="Arial" w:cs="Arial"/>
+          <w:color w:val="D4D4D4"/>
+        </w:rPr>
+      </w:pPr>
+    </w:p>
+    <w:p>
+      <w:pPr>
+        <w:shd w:val="clear" w:color="auto" w:fill="1E1E1E"/>
+        <w:spacing w:after="0" w:line="360" w:lineRule="auto"/>
+        <w:jc w:val="both"/>
+        <w:rPr>
+          <w:rFonts w:ascii="Arial" w:eastAsia="Times New Roman" w:hAnsi="Arial" w:cs="Arial"/>
+          <w:color w:val="D4D4D4"/>
+        </w:rPr>
+      </w:pPr>
+      <w:r>
+        <w:rPr>
+          <w:rFonts w:ascii="Arial" w:eastAsia="Times New Roman" w:hAnsi="Arial" w:cs="Arial"/>
+          <w:color w:val="D4D4D4"/>
+        </w:rPr>
         <w:t>&gt; predictions_QDA = data.frame(predict(model_QDA, test))</w:t>
       </w:r>
     </w:p>
@@ -6753,7 +6762,7 @@
       <w:r>
         <w:rPr>
           <w:rFonts w:ascii="Arial" w:hAnsi="Arial" w:cs="Arial"/>
-          <w:lang w:val="en-GB"/>
+          <w:noProof/>
         </w:rPr>
         <w:drawing>
           <wp:inline distT="0" distB="0" distL="0" distR="0" wp14:anchorId="6CFA80CB" wp14:editId="68A68D76">
@@ -6896,7 +6905,7 @@
       <w:r>
         <w:rPr>
           <w:rFonts w:ascii="Arial" w:hAnsi="Arial" w:cs="Arial"/>
-          <w:lang w:val="en-GB"/>
+          <w:noProof/>
         </w:rPr>
         <w:drawing>
           <wp:inline distT="0" distB="0" distL="0" distR="0" wp14:anchorId="5E00864C" wp14:editId="39D54F7B">
@@ -7028,7 +7037,6 @@
           <w:b/>
           <w:lang w:val="en-GB"/>
         </w:rPr>
-        <w:lastRenderedPageBreak/>
         <w:t>Observation</w:t>
       </w:r>
     </w:p>
@@ -7046,7 +7054,575 @@
           <w:rFonts w:ascii="Arial" w:hAnsi="Arial" w:cs="Arial"/>
           <w:lang w:val="en-GB"/>
         </w:rPr>
-        <w:t xml:space="preserve">Both the LDA and the Logistic regression models applied above tend to perform well when </w:t>
+        <w:t xml:space="preserve">The application </w:t>
+      </w:r>
+      <w:bookmarkStart w:id="0" w:name="_GoBack"/>
+      <w:bookmarkEnd w:id="0"/>
+      <w:r>
+        <w:rPr>
+          <w:rFonts w:ascii="Arial" w:hAnsi="Arial" w:cs="Arial"/>
+          <w:lang w:val="en-GB"/>
+        </w:rPr>
+        <w:t xml:space="preserve">of </w:t>
+      </w:r>
+      <w:r>
+        <w:rPr>
+          <w:rFonts w:ascii="Arial" w:hAnsi="Arial" w:cs="Arial"/>
+          <w:lang w:val="en-GB"/>
+        </w:rPr>
+        <w:t xml:space="preserve">Linear </w:t>
+      </w:r>
+      <w:r>
+        <w:rPr>
+          <w:rFonts w:ascii="Arial" w:hAnsi="Arial" w:cs="Arial"/>
+          <w:lang w:val="en-GB"/>
+        </w:rPr>
+        <w:t>Discriminant Analysis (LDA</w:t>
+      </w:r>
+      <w:r>
+        <w:rPr>
+          <w:rFonts w:ascii="Arial" w:hAnsi="Arial" w:cs="Arial"/>
+          <w:lang w:val="en-GB"/>
+        </w:rPr>
+        <w:t xml:space="preserve">) </w:t>
+      </w:r>
+      <w:r>
+        <w:rPr>
+          <w:rFonts w:ascii="Arial" w:hAnsi="Arial" w:cs="Arial"/>
+          <w:lang w:val="en-GB"/>
+        </w:rPr>
+        <w:t>has</w:t>
+      </w:r>
+      <w:r>
+        <w:rPr>
+          <w:rFonts w:ascii="Arial" w:hAnsi="Arial" w:cs="Arial"/>
+          <w:lang w:val="en-GB"/>
+        </w:rPr>
+        <w:t xml:space="preserve"> been </w:t>
+      </w:r>
+      <w:r>
+        <w:rPr>
+          <w:rFonts w:ascii="Arial" w:hAnsi="Arial" w:cs="Arial"/>
+          <w:lang w:val="en-GB"/>
+        </w:rPr>
+        <w:t xml:space="preserve">widely </w:t>
+      </w:r>
+      <w:r>
+        <w:rPr>
+          <w:rFonts w:ascii="Arial" w:hAnsi="Arial" w:cs="Arial"/>
+          <w:lang w:val="en-GB"/>
+        </w:rPr>
+        <w:t>adopted</w:t>
+      </w:r>
+      <w:r>
+        <w:rPr>
+          <w:rFonts w:ascii="Arial" w:hAnsi="Arial" w:cs="Arial"/>
+          <w:lang w:val="en-GB"/>
+        </w:rPr>
+        <w:t xml:space="preserve"> across </w:t>
+      </w:r>
+      <w:r>
+        <w:rPr>
+          <w:rFonts w:ascii="Arial" w:hAnsi="Arial" w:cs="Arial"/>
+          <w:lang w:val="en-GB"/>
+        </w:rPr>
+        <w:t>cros</w:t>
+      </w:r>
+      <w:r>
+        <w:rPr>
+          <w:rFonts w:ascii="Arial" w:hAnsi="Arial" w:cs="Arial"/>
+          <w:lang w:val="en-GB"/>
+        </w:rPr>
+        <w:t>s</w:t>
+      </w:r>
+      <w:r>
+        <w:rPr>
+          <w:rFonts w:ascii="Arial" w:hAnsi="Arial" w:cs="Arial"/>
+          <w:lang w:val="en-GB"/>
+        </w:rPr>
+        <w:t xml:space="preserve"> </w:t>
+      </w:r>
+      <w:r>
+        <w:rPr>
+          <w:rFonts w:ascii="Arial" w:hAnsi="Arial" w:cs="Arial"/>
+          <w:lang w:val="en-GB"/>
+        </w:rPr>
+        <w:t xml:space="preserve">functional </w:t>
+      </w:r>
+      <w:r>
+        <w:rPr>
+          <w:rFonts w:ascii="Arial" w:hAnsi="Arial" w:cs="Arial"/>
+          <w:lang w:val="en-GB"/>
+        </w:rPr>
+        <w:t>departments and</w:t>
+      </w:r>
+      <w:r>
+        <w:rPr>
+          <w:rFonts w:ascii="Arial" w:hAnsi="Arial" w:cs="Arial"/>
+          <w:lang w:val="en-GB"/>
+        </w:rPr>
+        <w:t xml:space="preserve"> </w:t>
+      </w:r>
+      <w:r>
+        <w:rPr>
+          <w:rFonts w:ascii="Arial" w:hAnsi="Arial" w:cs="Arial"/>
+          <w:lang w:val="en-GB"/>
+        </w:rPr>
+        <w:t>its techniques</w:t>
+      </w:r>
+      <w:r>
+        <w:rPr>
+          <w:rFonts w:ascii="Arial" w:hAnsi="Arial" w:cs="Arial"/>
+          <w:lang w:val="en-GB"/>
+        </w:rPr>
+        <w:t xml:space="preserve"> </w:t>
+      </w:r>
+      <w:r>
+        <w:rPr>
+          <w:rFonts w:ascii="Arial" w:hAnsi="Arial" w:cs="Arial"/>
+          <w:lang w:val="en-GB"/>
+        </w:rPr>
+        <w:t>immensely</w:t>
+      </w:r>
+      <w:r>
+        <w:rPr>
+          <w:rFonts w:ascii="Arial" w:hAnsi="Arial" w:cs="Arial"/>
+          <w:lang w:val="en-GB"/>
+        </w:rPr>
+        <w:t xml:space="preserve"> applied </w:t>
+      </w:r>
+      <w:r>
+        <w:rPr>
+          <w:rFonts w:ascii="Arial" w:hAnsi="Arial" w:cs="Arial"/>
+          <w:lang w:val="en-GB"/>
+        </w:rPr>
+        <w:t xml:space="preserve">in </w:t>
+      </w:r>
+      <w:r>
+        <w:rPr>
+          <w:rFonts w:ascii="Arial" w:hAnsi="Arial" w:cs="Arial"/>
+          <w:lang w:val="en-GB"/>
+        </w:rPr>
+        <w:t>dimensionality</w:t>
+      </w:r>
+      <w:r>
+        <w:rPr>
+          <w:rFonts w:ascii="Arial" w:hAnsi="Arial" w:cs="Arial"/>
+          <w:lang w:val="en-GB"/>
+        </w:rPr>
+        <w:t xml:space="preserve"> reduction </w:t>
+      </w:r>
+      <w:r>
+        <w:rPr>
+          <w:rFonts w:ascii="Arial" w:hAnsi="Arial" w:cs="Arial"/>
+          <w:lang w:val="en-GB"/>
+        </w:rPr>
+        <w:t xml:space="preserve">and in machine learning, </w:t>
+      </w:r>
+      <w:r>
+        <w:rPr>
+          <w:rFonts w:ascii="Arial" w:hAnsi="Arial" w:cs="Arial"/>
+          <w:lang w:val="en-GB"/>
+        </w:rPr>
+        <w:t xml:space="preserve">pattern classification applications </w:t>
+      </w:r>
+      <w:r>
+        <w:rPr>
+          <w:rFonts w:ascii="Arial" w:hAnsi="Arial" w:cs="Arial"/>
+          <w:lang w:val="en-GB"/>
+        </w:rPr>
+        <w:t>and as</w:t>
+      </w:r>
+      <w:r>
+        <w:rPr>
+          <w:rFonts w:ascii="Arial" w:hAnsi="Arial" w:cs="Arial"/>
+          <w:lang w:val="en-GB"/>
+        </w:rPr>
+        <w:t xml:space="preserve"> a step in </w:t>
+      </w:r>
+      <w:r>
+        <w:rPr>
+          <w:rFonts w:ascii="Arial" w:hAnsi="Arial" w:cs="Arial"/>
+          <w:lang w:val="en-GB"/>
+        </w:rPr>
+        <w:t xml:space="preserve">predictive data </w:t>
+      </w:r>
+      <w:r>
+        <w:rPr>
+          <w:rFonts w:ascii="Arial" w:hAnsi="Arial" w:cs="Arial"/>
+          <w:lang w:val="en-GB"/>
+        </w:rPr>
+        <w:t>pre-processing</w:t>
+      </w:r>
+      <w:r>
+        <w:rPr>
+          <w:rFonts w:ascii="Arial" w:hAnsi="Arial" w:cs="Arial"/>
+          <w:lang w:val="en-GB"/>
+        </w:rPr>
+        <w:t xml:space="preserve">. Simultaneously, it is </w:t>
+      </w:r>
+      <w:r>
+        <w:rPr>
+          <w:rFonts w:ascii="Arial" w:hAnsi="Arial" w:cs="Arial"/>
+          <w:lang w:val="en-GB"/>
+        </w:rPr>
+        <w:t xml:space="preserve">commonly employed as a yards stick even though </w:t>
+      </w:r>
+      <w:r>
+        <w:rPr>
+          <w:rFonts w:ascii="Arial" w:hAnsi="Arial" w:cs="Arial"/>
+          <w:lang w:val="en-GB"/>
+        </w:rPr>
+        <w:t>m</w:t>
+      </w:r>
+      <w:r>
+        <w:rPr>
+          <w:rFonts w:ascii="Arial" w:hAnsi="Arial" w:cs="Arial"/>
+          <w:lang w:val="en-GB"/>
+        </w:rPr>
+        <w:t>isunderstood. The</w:t>
+      </w:r>
+      <w:r>
+        <w:rPr>
+          <w:rFonts w:ascii="Arial" w:hAnsi="Arial" w:cs="Arial"/>
+          <w:lang w:val="en-GB"/>
+        </w:rPr>
+        <w:t xml:space="preserve"> final aim </w:t>
+      </w:r>
+      <w:r>
+        <w:rPr>
+          <w:rFonts w:ascii="Arial" w:hAnsi="Arial" w:cs="Arial"/>
+          <w:lang w:val="en-GB"/>
+        </w:rPr>
+        <w:t xml:space="preserve">of </w:t>
+      </w:r>
+      <w:r>
+        <w:rPr>
+          <w:rFonts w:ascii="Arial" w:hAnsi="Arial" w:cs="Arial"/>
+          <w:lang w:val="en-GB"/>
+        </w:rPr>
+        <w:t>this</w:t>
+      </w:r>
+      <w:r>
+        <w:rPr>
+          <w:rFonts w:ascii="Arial" w:hAnsi="Arial" w:cs="Arial"/>
+          <w:lang w:val="en-GB"/>
+        </w:rPr>
+        <w:t xml:space="preserve"> </w:t>
+      </w:r>
+      <w:r>
+        <w:rPr>
+          <w:rFonts w:ascii="Arial" w:hAnsi="Arial" w:cs="Arial"/>
+          <w:lang w:val="en-GB"/>
+        </w:rPr>
+        <w:t>project paper</w:t>
+      </w:r>
+      <w:r>
+        <w:rPr>
+          <w:rFonts w:ascii="Arial" w:hAnsi="Arial" w:cs="Arial"/>
+          <w:lang w:val="en-GB"/>
+        </w:rPr>
+        <w:t xml:space="preserve"> was to develop and predict </w:t>
+      </w:r>
+      <w:r>
+        <w:rPr>
+          <w:rFonts w:ascii="Arial" w:hAnsi="Arial" w:cs="Arial"/>
+          <w:lang w:val="en-GB"/>
+        </w:rPr>
+        <w:t>outcomes</w:t>
+      </w:r>
+      <w:r>
+        <w:rPr>
+          <w:rFonts w:ascii="Arial" w:hAnsi="Arial" w:cs="Arial"/>
+          <w:lang w:val="en-GB"/>
+        </w:rPr>
+        <w:t xml:space="preserve"> on the Smarket </w:t>
+      </w:r>
+      <w:r>
+        <w:rPr>
+          <w:rFonts w:ascii="Arial" w:hAnsi="Arial" w:cs="Arial"/>
+          <w:lang w:val="en-GB"/>
+        </w:rPr>
+        <w:t>dataset</w:t>
+      </w:r>
+      <w:r>
+        <w:rPr>
+          <w:rFonts w:ascii="Arial" w:hAnsi="Arial" w:cs="Arial"/>
+          <w:lang w:val="en-GB"/>
+        </w:rPr>
+        <w:t xml:space="preserve"> </w:t>
+      </w:r>
+      <w:r>
+        <w:rPr>
+          <w:rFonts w:ascii="Arial" w:hAnsi="Arial" w:cs="Arial"/>
+          <w:lang w:val="en-GB"/>
+        </w:rPr>
+        <w:t>earlier supp</w:t>
+      </w:r>
+      <w:r>
+        <w:rPr>
+          <w:rFonts w:ascii="Arial" w:hAnsi="Arial" w:cs="Arial"/>
+          <w:lang w:val="en-GB"/>
+        </w:rPr>
+        <w:t xml:space="preserve">lied. </w:t>
+      </w:r>
+    </w:p>
+    <w:p>
+      <w:pPr>
+        <w:spacing w:line="360" w:lineRule="auto"/>
+        <w:jc w:val="both"/>
+        <w:rPr>
+          <w:rFonts w:ascii="Arial" w:hAnsi="Arial" w:cs="Arial"/>
+          <w:lang w:val="en-GB"/>
+        </w:rPr>
+      </w:pPr>
+      <w:r>
+        <w:rPr>
+          <w:rFonts w:ascii="Arial" w:hAnsi="Arial" w:cs="Arial"/>
+          <w:lang w:val="en-GB"/>
+        </w:rPr>
+        <w:t xml:space="preserve">The data was split into </w:t>
+      </w:r>
+      <w:r>
+        <w:rPr>
+          <w:rFonts w:ascii="Arial" w:hAnsi="Arial" w:cs="Arial"/>
+          <w:lang w:val="en-GB"/>
+        </w:rPr>
+        <w:t xml:space="preserve">two sets, the training se and the testing </w:t>
+      </w:r>
+      <w:r>
+        <w:rPr>
+          <w:rFonts w:ascii="Arial" w:hAnsi="Arial" w:cs="Arial"/>
+          <w:lang w:val="en-GB"/>
+        </w:rPr>
+        <w:t xml:space="preserve">set upon </w:t>
+      </w:r>
+      <w:r>
+        <w:rPr>
+          <w:rFonts w:ascii="Arial" w:hAnsi="Arial" w:cs="Arial"/>
+          <w:lang w:val="en-GB"/>
+        </w:rPr>
+        <w:t>which</w:t>
+      </w:r>
+      <w:r>
+        <w:rPr>
+          <w:rFonts w:ascii="Arial" w:hAnsi="Arial" w:cs="Arial"/>
+          <w:lang w:val="en-GB"/>
+        </w:rPr>
+        <w:t xml:space="preserve"> models were applied </w:t>
+      </w:r>
+      <w:r>
+        <w:rPr>
+          <w:rFonts w:ascii="Arial" w:hAnsi="Arial" w:cs="Arial"/>
+          <w:lang w:val="en-GB"/>
+        </w:rPr>
+        <w:t>to</w:t>
+      </w:r>
+      <w:r>
+        <w:rPr>
+          <w:rFonts w:ascii="Arial" w:hAnsi="Arial" w:cs="Arial"/>
+          <w:lang w:val="en-GB"/>
+        </w:rPr>
+        <w:t xml:space="preserve"> </w:t>
+      </w:r>
+      <w:r>
+        <w:rPr>
+          <w:rFonts w:ascii="Arial" w:hAnsi="Arial" w:cs="Arial"/>
+          <w:lang w:val="en-GB"/>
+        </w:rPr>
+        <w:t>predict</w:t>
+      </w:r>
+      <w:r>
+        <w:rPr>
+          <w:rFonts w:ascii="Arial" w:hAnsi="Arial" w:cs="Arial"/>
+          <w:lang w:val="en-GB"/>
+        </w:rPr>
+        <w:t xml:space="preserve"> the future and outcome of the </w:t>
+      </w:r>
+      <w:r>
+        <w:rPr>
+          <w:rFonts w:ascii="Arial" w:hAnsi="Arial" w:cs="Arial"/>
+          <w:lang w:val="en-GB"/>
+        </w:rPr>
+        <w:t>direction</w:t>
+      </w:r>
+      <w:r>
+        <w:rPr>
+          <w:rFonts w:ascii="Arial" w:hAnsi="Arial" w:cs="Arial"/>
+          <w:lang w:val="en-GB"/>
+        </w:rPr>
+        <w:t xml:space="preserve"> of these S&amp;P 500 </w:t>
+      </w:r>
+      <w:r>
+        <w:rPr>
+          <w:rFonts w:ascii="Arial" w:hAnsi="Arial" w:cs="Arial"/>
+          <w:lang w:val="en-GB"/>
+        </w:rPr>
+        <w:t>campiness</w:t>
+      </w:r>
+      <w:r>
+        <w:rPr>
+          <w:rFonts w:ascii="Arial" w:hAnsi="Arial" w:cs="Arial"/>
+          <w:lang w:val="en-GB"/>
+        </w:rPr>
+        <w:t xml:space="preserve">, the model </w:t>
+      </w:r>
+      <w:r>
+        <w:rPr>
+          <w:rFonts w:ascii="Arial" w:hAnsi="Arial" w:cs="Arial"/>
+          <w:lang w:val="en-GB"/>
+        </w:rPr>
+        <w:t>revealed</w:t>
+      </w:r>
+      <w:r>
+        <w:rPr>
+          <w:rFonts w:ascii="Arial" w:hAnsi="Arial" w:cs="Arial"/>
+          <w:lang w:val="en-GB"/>
+        </w:rPr>
+        <w:t xml:space="preserve"> an upward trend  as a </w:t>
+      </w:r>
+      <w:r>
+        <w:rPr>
+          <w:rFonts w:ascii="Arial" w:hAnsi="Arial" w:cs="Arial"/>
+          <w:lang w:val="en-GB"/>
+        </w:rPr>
+        <w:t>forecast</w:t>
+      </w:r>
+      <w:r>
+        <w:rPr>
+          <w:rFonts w:ascii="Arial" w:hAnsi="Arial" w:cs="Arial"/>
+          <w:lang w:val="en-GB"/>
+        </w:rPr>
+        <w:t xml:space="preserve"> in the </w:t>
+      </w:r>
+      <w:r>
+        <w:rPr>
+          <w:rFonts w:ascii="Arial" w:hAnsi="Arial" w:cs="Arial"/>
+          <w:lang w:val="en-GB"/>
+        </w:rPr>
+        <w:t>near</w:t>
+      </w:r>
+      <w:r>
+        <w:rPr>
+          <w:rFonts w:ascii="Arial" w:hAnsi="Arial" w:cs="Arial"/>
+          <w:lang w:val="en-GB"/>
+        </w:rPr>
+        <w:t xml:space="preserve"> future </w:t>
+      </w:r>
+      <w:r>
+        <w:rPr>
+          <w:rFonts w:ascii="Arial" w:hAnsi="Arial" w:cs="Arial"/>
+          <w:lang w:val="en-GB"/>
+        </w:rPr>
+        <w:t>for</w:t>
+      </w:r>
+      <w:r>
+        <w:rPr>
+          <w:rFonts w:ascii="Arial" w:hAnsi="Arial" w:cs="Arial"/>
+          <w:lang w:val="en-GB"/>
+        </w:rPr>
+        <w:t xml:space="preserve"> </w:t>
+      </w:r>
+      <w:r>
+        <w:rPr>
+          <w:rFonts w:ascii="Arial" w:hAnsi="Arial" w:cs="Arial"/>
+          <w:lang w:val="en-GB"/>
+        </w:rPr>
+        <w:t>final</w:t>
+      </w:r>
+      <w:r>
+        <w:rPr>
+          <w:rFonts w:ascii="Arial" w:hAnsi="Arial" w:cs="Arial"/>
+          <w:lang w:val="en-GB"/>
+        </w:rPr>
+        <w:t xml:space="preserve"> stock </w:t>
+      </w:r>
+      <w:r>
+        <w:rPr>
+          <w:rFonts w:ascii="Arial" w:hAnsi="Arial" w:cs="Arial"/>
+          <w:lang w:val="en-GB"/>
+        </w:rPr>
+        <w:t>trading</w:t>
+      </w:r>
+      <w:r>
+        <w:rPr>
+          <w:rFonts w:ascii="Arial" w:hAnsi="Arial" w:cs="Arial"/>
+          <w:lang w:val="en-GB"/>
+        </w:rPr>
+        <w:t xml:space="preserve">. </w:t>
+      </w:r>
+      <w:r>
+        <w:rPr>
+          <w:rFonts w:ascii="Arial" w:hAnsi="Arial" w:cs="Arial"/>
+          <w:lang w:val="en-GB"/>
+        </w:rPr>
+        <w:t>However, applicatio</w:t>
+      </w:r>
+      <w:r>
+        <w:rPr>
+          <w:rFonts w:ascii="Arial" w:hAnsi="Arial" w:cs="Arial"/>
+          <w:lang w:val="en-GB"/>
+        </w:rPr>
+        <w:t xml:space="preserve">n of linear model on the precept of nonlinear data, the researcher applied the QDA model, </w:t>
+      </w:r>
+      <w:r>
+        <w:rPr>
+          <w:rFonts w:ascii="Arial" w:hAnsi="Arial" w:cs="Arial"/>
+          <w:lang w:val="en-GB"/>
+        </w:rPr>
+        <w:t>allowing</w:t>
+      </w:r>
+      <w:r>
+        <w:rPr>
+          <w:rFonts w:ascii="Arial" w:hAnsi="Arial" w:cs="Arial"/>
+          <w:lang w:val="en-GB"/>
+        </w:rPr>
+        <w:t>, a result of close to 60% of as the near 1 value, this is accurate and consistent with what the LDA also predicted, generally the researcher could arrive at the conclusion that the market direction based on the S&amp;P 500 dataset is set to take an upward trend.</w:t>
+      </w:r>
+      <w:r>
+        <w:rPr>
+          <w:rFonts w:ascii="Arial" w:hAnsi="Arial" w:cs="Arial"/>
+          <w:lang w:val="en-GB"/>
+        </w:rPr>
+        <w:t xml:space="preserve"> </w:t>
+      </w:r>
+      <w:r>
+        <w:rPr>
+          <w:rFonts w:ascii="Arial" w:hAnsi="Arial" w:cs="Arial"/>
+          <w:lang w:val="en-GB"/>
+        </w:rPr>
+        <w:t xml:space="preserve"> </w:t>
+      </w:r>
+    </w:p>
+    <w:p>
+      <w:pPr>
+        <w:spacing w:line="360" w:lineRule="auto"/>
+        <w:jc w:val="both"/>
+        <w:rPr>
+          <w:rFonts w:ascii="Arial" w:hAnsi="Arial" w:cs="Arial"/>
+          <w:lang w:val="en-GB"/>
+        </w:rPr>
+      </w:pPr>
+      <w:r>
+        <w:rPr>
+          <w:rFonts w:ascii="Arial" w:hAnsi="Arial" w:cs="Arial"/>
+          <w:lang w:val="en-GB"/>
+        </w:rPr>
+        <w:t>Furthermore, the two methods for computing the LDA space, class-dependent and class-independent methods, were thoroughly explained. Then, using a step-by-step method, two numerical examples are shown to explain how the LDA space can be determined in</w:t>
+      </w:r>
+      <w:r>
+        <w:rPr>
+          <w:rFonts w:ascii="Arial" w:hAnsi="Arial" w:cs="Arial"/>
+          <w:lang w:val="en-GB"/>
+        </w:rPr>
+        <w:t xml:space="preserve"> b</w:t>
+      </w:r>
+      <w:r>
+        <w:rPr>
+          <w:rFonts w:ascii="Arial" w:hAnsi="Arial" w:cs="Arial"/>
+          <w:lang w:val="en-GB"/>
+        </w:rPr>
+        <w:t xml:space="preserve">oth the LDA and the Logistic regression models applied above tend to perform well when </w:t>
       </w:r>
       <w:r>
         <w:rPr>
@@ -7208,126 +7784,6 @@
         <w:jc w:val="both"/>
         <w:rPr>
           <w:rFonts w:ascii="Arial" w:hAnsi="Arial" w:cs="Arial"/>
-          <w:lang w:val="en-GB"/>
-        </w:rPr>
-      </w:pPr>
-    </w:p>
-    <w:p>
-      <w:pPr>
-        <w:spacing w:line="360" w:lineRule="auto"/>
-        <w:jc w:val="both"/>
-        <w:rPr>
-          <w:rFonts w:ascii="Arial" w:hAnsi="Arial" w:cs="Arial"/>
-          <w:lang w:val="en-GB"/>
-        </w:rPr>
-      </w:pPr>
-    </w:p>
-    <w:p>
-      <w:pPr>
-        <w:spacing w:line="360" w:lineRule="auto"/>
-        <w:jc w:val="both"/>
-        <w:rPr>
-          <w:rFonts w:ascii="Arial" w:hAnsi="Arial" w:cs="Arial"/>
-          <w:lang w:val="en-GB"/>
-        </w:rPr>
-      </w:pPr>
-    </w:p>
-    <w:p>
-      <w:pPr>
-        <w:spacing w:line="360" w:lineRule="auto"/>
-        <w:jc w:val="both"/>
-        <w:rPr>
-          <w:rFonts w:ascii="Arial" w:hAnsi="Arial" w:cs="Arial"/>
-          <w:lang w:val="en-GB"/>
-        </w:rPr>
-      </w:pPr>
-    </w:p>
-    <w:p>
-      <w:pPr>
-        <w:spacing w:line="360" w:lineRule="auto"/>
-        <w:jc w:val="both"/>
-        <w:rPr>
-          <w:rFonts w:ascii="Arial" w:hAnsi="Arial" w:cs="Arial"/>
-          <w:lang w:val="en-GB"/>
-        </w:rPr>
-      </w:pPr>
-    </w:p>
-    <w:p>
-      <w:pPr>
-        <w:spacing w:line="360" w:lineRule="auto"/>
-        <w:jc w:val="both"/>
-        <w:rPr>
-          <w:rFonts w:ascii="Arial" w:hAnsi="Arial" w:cs="Arial"/>
-          <w:lang w:val="en-GB"/>
-        </w:rPr>
-      </w:pPr>
-    </w:p>
-    <w:p>
-      <w:pPr>
-        <w:spacing w:line="360" w:lineRule="auto"/>
-        <w:jc w:val="both"/>
-        <w:rPr>
-          <w:rFonts w:ascii="Arial" w:hAnsi="Arial" w:cs="Arial"/>
-          <w:lang w:val="en-GB"/>
-        </w:rPr>
-      </w:pPr>
-    </w:p>
-    <w:p>
-      <w:pPr>
-        <w:spacing w:line="360" w:lineRule="auto"/>
-        <w:jc w:val="both"/>
-        <w:rPr>
-          <w:rFonts w:ascii="Arial" w:hAnsi="Arial" w:cs="Arial"/>
-          <w:lang w:val="en-GB"/>
-        </w:rPr>
-      </w:pPr>
-    </w:p>
-    <w:p>
-      <w:pPr>
-        <w:spacing w:line="360" w:lineRule="auto"/>
-        <w:jc w:val="both"/>
-        <w:rPr>
-          <w:rFonts w:ascii="Arial" w:hAnsi="Arial" w:cs="Arial"/>
-          <w:lang w:val="en-GB"/>
-        </w:rPr>
-      </w:pPr>
-    </w:p>
-    <w:p>
-      <w:pPr>
-        <w:spacing w:line="360" w:lineRule="auto"/>
-        <w:jc w:val="both"/>
-        <w:rPr>
-          <w:rFonts w:ascii="Arial" w:hAnsi="Arial" w:cs="Arial"/>
-          <w:lang w:val="en-GB"/>
-        </w:rPr>
-      </w:pPr>
-    </w:p>
-    <w:p>
-      <w:pPr>
-        <w:spacing w:line="360" w:lineRule="auto"/>
-        <w:jc w:val="both"/>
-        <w:rPr>
-          <w:rFonts w:ascii="Arial" w:hAnsi="Arial" w:cs="Arial"/>
-          <w:lang w:val="en-GB"/>
-        </w:rPr>
-      </w:pPr>
-    </w:p>
-    <w:p>
-      <w:pPr>
-        <w:spacing w:line="360" w:lineRule="auto"/>
-        <w:jc w:val="both"/>
-        <w:rPr>
-          <w:rFonts w:ascii="Arial" w:hAnsi="Arial" w:cs="Arial"/>
-          <w:lang w:val="en-GB"/>
-        </w:rPr>
-      </w:pPr>
-    </w:p>
-    <w:p>
-      <w:pPr>
-        <w:spacing w:line="360" w:lineRule="auto"/>
-        <w:jc w:val="both"/>
-        <w:rPr>
-          <w:rFonts w:ascii="Arial" w:hAnsi="Arial" w:cs="Arial"/>
           <w:b/>
           <w:lang w:val="en-GB"/>
         </w:rPr>
@@ -7338,7 +7794,6 @@
           <w:b/>
           <w:lang w:val="en-GB"/>
         </w:rPr>
-        <w:lastRenderedPageBreak/>
         <w:t xml:space="preserve">REFERENCES </w:t>
       </w:r>
     </w:p>
@@ -7759,8 +8214,6 @@
           <w:lang w:val="en-GB"/>
         </w:rPr>
       </w:pPr>
-      <w:bookmarkStart w:id="0" w:name="_GoBack"/>
-      <w:bookmarkEnd w:id="0"/>
     </w:p>
     <w:sectPr>
       <w:pgSz w:w="12240" w:h="15840"/>

</xml_diff>